<commit_message>
updated content of Practical based Report
</commit_message>
<xml_diff>
--- a/FullStack Tasks/Analysis Reports/Analysis Report of Personal Website (Practical Based).docx
+++ b/FullStack Tasks/Analysis Reports/Analysis Report of Personal Website (Practical Based).docx
@@ -483,27 +483,7 @@
           <w:sz w:val="24"/>
           <w:szCs w:val="24"/>
         </w:rPr>
-        <w:t xml:space="preserve">3. </w:t>
-      </w:r>
-      <w:r>
-        <w:rPr>
-          <w:rFonts w:asciiTheme="majorHAnsi" w:hAnsiTheme="majorHAnsi" w:cstheme="majorHAnsi"/>
-          <w:b/>
-          <w:bCs/>
-          <w:sz w:val="24"/>
-          <w:szCs w:val="24"/>
-        </w:rPr>
-        <w:t>A</w:t>
-      </w:r>
-      <w:r>
-        <w:rPr>
-          <w:rFonts w:asciiTheme="majorHAnsi" w:hAnsiTheme="majorHAnsi" w:cstheme="majorHAnsi"/>
-          <w:b/>
-          <w:bCs/>
-          <w:sz w:val="24"/>
-          <w:szCs w:val="24"/>
-        </w:rPr>
-        <w:t>dvanced Features Utilization:</w:t>
+        <w:t>3. Advanced Features Utilization:</w:t>
       </w:r>
     </w:p>
     <w:p>
@@ -2126,10 +2106,10 @@
           <w:szCs w:val="28"/>
         </w:rPr>
         <w:drawing>
-          <wp:inline distT="0" distB="0" distL="0" distR="0" wp14:anchorId="179C6A5B" wp14:editId="5309B509">
-            <wp:extent cx="3905795" cy="2972215"/>
-            <wp:effectExtent l="0" t="0" r="5715" b="0"/>
-            <wp:docPr id="429800767" name="Picture 14"/>
+          <wp:inline distT="0" distB="0" distL="0" distR="0" wp14:anchorId="0BCDBAE8" wp14:editId="773B22FF">
+            <wp:extent cx="3905795" cy="3524742"/>
+            <wp:effectExtent l="0" t="0" r="0" b="0"/>
+            <wp:docPr id="1579374843" name="Picture 1"/>
             <wp:cNvGraphicFramePr>
               <a:graphicFrameLocks xmlns:a="http://schemas.openxmlformats.org/drawingml/2006/main" noChangeAspect="1"/>
             </wp:cNvGraphicFramePr>
@@ -2137,7 +2117,7 @@
               <a:graphicData uri="http://schemas.openxmlformats.org/drawingml/2006/picture">
                 <pic:pic xmlns:pic="http://schemas.openxmlformats.org/drawingml/2006/picture">
                   <pic:nvPicPr>
-                    <pic:cNvPr id="429800767" name="Picture 429800767"/>
+                    <pic:cNvPr id="1579374843" name="Picture 1579374843"/>
                     <pic:cNvPicPr/>
                   </pic:nvPicPr>
                   <pic:blipFill>
@@ -2155,7 +2135,7 @@
                   <pic:spPr>
                     <a:xfrm>
                       <a:off x="0" y="0"/>
-                      <a:ext cx="3905795" cy="2972215"/>
+                      <a:ext cx="3905795" cy="3524742"/>
                     </a:xfrm>
                     <a:prstGeom prst="rect">
                       <a:avLst/>
@@ -2189,9 +2169,7 @@
           <w:szCs w:val="28"/>
         </w:rPr>
       </w:pPr>
-    </w:p>
-    <w:p>
-      <w:pPr>
+      <w:r>
         <w:rPr>
           <w:rFonts w:asciiTheme="majorHAnsi" w:hAnsiTheme="majorHAnsi" w:cstheme="majorHAnsi"/>
           <w:b/>
@@ -2199,15 +2177,6 @@
           <w:sz w:val="28"/>
           <w:szCs w:val="28"/>
         </w:rPr>
-      </w:pPr>
-      <w:r>
-        <w:rPr>
-          <w:rFonts w:asciiTheme="majorHAnsi" w:hAnsiTheme="majorHAnsi" w:cstheme="majorHAnsi"/>
-          <w:b/>
-          <w:bCs/>
-          <w:sz w:val="28"/>
-          <w:szCs w:val="28"/>
-        </w:rPr>
         <w:t>Traffic Source Analysis:</w:t>
       </w:r>
     </w:p>
@@ -2298,15 +2267,7 @@
           <w:sz w:val="24"/>
           <w:szCs w:val="24"/>
         </w:rPr>
-        <w:t>Possible</w:t>
-      </w:r>
-      <w:r>
-        <w:rPr>
-          <w:rFonts w:asciiTheme="majorHAnsi" w:hAnsiTheme="majorHAnsi" w:cstheme="majorHAnsi"/>
-          <w:sz w:val="24"/>
-          <w:szCs w:val="24"/>
-        </w:rPr>
-        <w:t xml:space="preserve"> Improvement</w:t>
+        <w:t>Possible Improvement</w:t>
       </w:r>
       <w:r>
         <w:rPr>
@@ -2388,15 +2349,7 @@
           <w:sz w:val="24"/>
           <w:szCs w:val="24"/>
         </w:rPr>
-        <w:t>Possible</w:t>
-      </w:r>
-      <w:r>
-        <w:rPr>
-          <w:rFonts w:asciiTheme="majorHAnsi" w:hAnsiTheme="majorHAnsi" w:cstheme="majorHAnsi"/>
-          <w:sz w:val="24"/>
-          <w:szCs w:val="24"/>
-        </w:rPr>
-        <w:t xml:space="preserve"> Improvement</w:t>
+        <w:t>Possible Improvement</w:t>
       </w:r>
       <w:r>
         <w:rPr>
@@ -2434,27 +2387,7 @@
           <w:sz w:val="24"/>
           <w:szCs w:val="24"/>
         </w:rPr>
-        <w:t xml:space="preserve">3. </w:t>
-      </w:r>
-      <w:r>
-        <w:rPr>
-          <w:rFonts w:asciiTheme="majorHAnsi" w:hAnsiTheme="majorHAnsi" w:cstheme="majorHAnsi"/>
-          <w:b/>
-          <w:bCs/>
-          <w:sz w:val="24"/>
-          <w:szCs w:val="24"/>
-        </w:rPr>
-        <w:t>O</w:t>
-      </w:r>
-      <w:r>
-        <w:rPr>
-          <w:rFonts w:asciiTheme="majorHAnsi" w:hAnsiTheme="majorHAnsi" w:cstheme="majorHAnsi"/>
-          <w:b/>
-          <w:bCs/>
-          <w:sz w:val="24"/>
-          <w:szCs w:val="24"/>
-        </w:rPr>
-        <w:t>rganic Search (15%):</w:t>
+        <w:t>3. Organic Search (15%):</w:t>
       </w:r>
     </w:p>
     <w:p>
@@ -3500,6 +3433,7 @@
   <w:style w:type="character" w:default="1" w:styleId="DefaultParagraphFont">
     <w:name w:val="Default Paragraph Font"/>
     <w:uiPriority w:val="1"/>
+    <w:semiHidden/>
     <w:unhideWhenUsed/>
   </w:style>
   <w:style w:type="table" w:default="1" w:styleId="TableNormal">

</xml_diff>